<commit_message>
added more input fields to home page
</commit_message>
<xml_diff>
--- a/word_templates/long_form_template.docx
+++ b/word_templates/long_form_template.docx
@@ -3335,14 +3335,12 @@
                               </w:rPr>
                               <w:t xml:space="preserve">= Encoded </w:t>
                             </w:r>
-                            <w:proofErr w:type="spellStart"/>
                             <w:r>
                               <w:rPr>
                                 <w:sz w:val="20"/>
                               </w:rPr>
                               <w:t>HydroFORM</w:t>
                             </w:r>
-                            <w:proofErr w:type="spellEnd"/>
                           </w:p>
                         </w:txbxContent>
                       </wps:txbx>
@@ -3382,14 +3380,12 @@
                         </w:rPr>
                         <w:t xml:space="preserve">= Encoded </w:t>
                       </w:r>
-                      <w:proofErr w:type="spellStart"/>
                       <w:r>
                         <w:rPr>
                           <w:sz w:val="20"/>
                         </w:rPr>
                         <w:t>HydroFORM</w:t>
                       </w:r>
-                      <w:proofErr w:type="spellEnd"/>
                     </w:p>
                   </w:txbxContent>
                 </v:textbox>
@@ -6651,7 +6647,7 @@
         <w:i/>
         <w:noProof/>
       </w:rPr>
-      <w:t>12 February 2026</w:t>
+      <w:t>13 February 2026</w:t>
     </w:r>
     <w:r>
       <w:rPr>

</xml_diff>

<commit_message>
add more user input boxes
</commit_message>
<xml_diff>
--- a/word_templates/long_form_template.docx
+++ b/word_templates/long_form_template.docx
@@ -3333,13 +3333,7 @@
                               <w:rPr>
                                 <w:sz w:val="20"/>
                               </w:rPr>
-                              <w:t xml:space="preserve">= Encoded </w:t>
-                            </w:r>
-                            <w:r>
-                              <w:rPr>
-                                <w:sz w:val="20"/>
-                              </w:rPr>
-                              <w:t>HydroFORM</w:t>
+                              <w:t>= Encoded HydroFORM</w:t>
                             </w:r>
                           </w:p>
                         </w:txbxContent>
@@ -3378,13 +3372,7 @@
                         <w:rPr>
                           <w:sz w:val="20"/>
                         </w:rPr>
-                        <w:t xml:space="preserve">= Encoded </w:t>
-                      </w:r>
-                      <w:r>
-                        <w:rPr>
-                          <w:sz w:val="20"/>
-                        </w:rPr>
-                        <w:t>HydroFORM</w:t>
+                        <w:t>= Encoded HydroFORM</w:t>
                       </w:r>
                     </w:p>
                   </w:txbxContent>
@@ -3731,22 +3719,13 @@
                 <w:sz w:val="20"/>
               </w:rPr>
             </w:pPr>
-            <w:proofErr w:type="spellStart"/>
             <w:r>
               <w:rPr>
                 <w:spacing w:val="-3"/>
                 <w:sz w:val="20"/>
               </w:rPr>
-              <w:t>O</w:t>
-            </w:r>
-            <w:r>
-              <w:rPr>
-                <w:spacing w:val="-3"/>
-                <w:sz w:val="20"/>
-              </w:rPr>
-              <w:t>mniscan</w:t>
-            </w:r>
-            <w:proofErr w:type="spellEnd"/>
+              <w:t>{{MANUFACTURER}}</w:t>
+            </w:r>
           </w:p>
         </w:tc>
         <w:tc>
@@ -3794,13 +3773,7 @@
               <w:rPr>
                 <w:sz w:val="20"/>
               </w:rPr>
-              <w:t>X</w:t>
-            </w:r>
-            <w:r>
-              <w:rPr>
-                <w:sz w:val="20"/>
-              </w:rPr>
-              <w:t>3</w:t>
+              <w:t>{{SCOPE_MODEL}}</w:t>
             </w:r>
           </w:p>
         </w:tc>
@@ -3880,7 +3853,7 @@
               <w:rPr>
                 <w:sz w:val="20"/>
               </w:rPr>
-              <w:t>0.039</w:t>
+              <w:t>{{X_RES}}</w:t>
             </w:r>
             <w:r>
               <w:rPr>
@@ -3940,9 +3913,11 @@
             </w:pPr>
             <w:r>
               <w:rPr>
-                <w:sz w:val="20"/>
-              </w:rPr>
-              <w:t>0.039</w:t>
+                <w:color w:val="000000"/>
+                <w:spacing w:val="-3"/>
+                <w:sz w:val="22"/>
+              </w:rPr>
+              <w:t>{{Y_RES}}</w:t>
             </w:r>
             <w:r>
               <w:rPr>
@@ -4005,7 +3980,13 @@
               <w:rPr>
                 <w:sz w:val="20"/>
               </w:rPr>
-              <w:t xml:space="preserve">7.5L64 I4 </w:t>
+              <w:t>{{TRANSDUCER_MODEL}}</w:t>
+            </w:r>
+            <w:r>
+              <w:rPr>
+                <w:sz w:val="20"/>
+              </w:rPr>
+              <w:t xml:space="preserve"> </w:t>
             </w:r>
           </w:p>
           <w:p>
@@ -4020,13 +4001,27 @@
               <w:rPr>
                 <w:sz w:val="20"/>
               </w:rPr>
-              <w:t xml:space="preserve">S/N: </w:t>
-            </w:r>
+              <w:t>S/</w:t>
+            </w:r>
+            <w:proofErr w:type="gramStart"/>
             <w:r>
               <w:rPr>
                 <w:sz w:val="20"/>
               </w:rPr>
-              <w:t>U1490</w:t>
+              <w:t>N: {{</w:t>
+            </w:r>
+            <w:proofErr w:type="gramEnd"/>
+            <w:r>
+              <w:rPr>
+                <w:sz w:val="20"/>
+              </w:rPr>
+              <w:t>TRANSDUCER_SERIAL}}</w:t>
+            </w:r>
+            <w:r>
+              <w:rPr>
+                <w:sz w:val="20"/>
+              </w:rPr>
+              <w:t xml:space="preserve"> </w:t>
             </w:r>
           </w:p>
         </w:tc>
@@ -4076,25 +4071,7 @@
               <w:rPr>
                 <w:sz w:val="20"/>
               </w:rPr>
-              <w:t>0.</w:t>
-            </w:r>
-            <w:r>
-              <w:rPr>
-                <w:sz w:val="20"/>
-              </w:rPr>
-              <w:t>5</w:t>
-            </w:r>
-            <w:r>
-              <w:rPr>
-                <w:sz w:val="20"/>
-              </w:rPr>
-              <w:t>0</w:t>
-            </w:r>
-            <w:r>
-              <w:rPr>
-                <w:sz w:val="20"/>
-              </w:rPr>
-              <w:t>0</w:t>
+              <w:t>{{FOC_DEPTH}}</w:t>
             </w:r>
             <w:r>
               <w:rPr>
@@ -4154,7 +4131,7 @@
               <w:rPr>
                 <w:sz w:val="20"/>
               </w:rPr>
-              <w:t>Longitudinal Wave</w:t>
+              <w:t>{{WAVE_PROPOGATION</w:t>
             </w:r>
           </w:p>
         </w:tc>
@@ -4199,7 +4176,7 @@
               <w:rPr>
                 <w:sz w:val="20"/>
               </w:rPr>
-              <w:t>7.5</w:t>
+              <w:t>{{FREQ}}</w:t>
             </w:r>
           </w:p>
         </w:tc>
@@ -4272,7 +4249,7 @@
               <w:rPr>
                 <w:sz w:val="20"/>
               </w:rPr>
-              <w:t>64</w:t>
+              <w:t>{{ELEMENTS}}</w:t>
             </w:r>
           </w:p>
         </w:tc>
@@ -4326,7 +4303,7 @@
               <w:rPr>
                 <w:sz w:val="20"/>
               </w:rPr>
-              <w:t>Carbon Steel</w:t>
+              <w:t>{{CAL_MATERIAL}}</w:t>
             </w:r>
           </w:p>
         </w:tc>
@@ -4396,19 +4373,7 @@
               <w:rPr>
                 <w:sz w:val="20"/>
               </w:rPr>
-              <w:t>QC-00</w:t>
-            </w:r>
-            <w:r>
-              <w:rPr>
-                <w:sz w:val="20"/>
-              </w:rPr>
-              <w:t>3</w:t>
-            </w:r>
-            <w:r>
-              <w:rPr>
-                <w:sz w:val="20"/>
-              </w:rPr>
-              <w:t>0383</w:t>
+              <w:t>{{SCOPE_SERIAL}}</w:t>
             </w:r>
           </w:p>
           <w:p>
@@ -4472,13 +4437,27 @@
               <w:rPr>
                 <w:sz w:val="20"/>
               </w:rPr>
-              <w:t>75</w:t>
-            </w:r>
+              <w:t>{{MATERIAL_TEMP</w:t>
+            </w:r>
+            <w:proofErr w:type="gramStart"/>
             <w:r>
               <w:rPr>
                 <w:sz w:val="20"/>
               </w:rPr>
-              <w:t>°F</w:t>
+              <w:t>}}</w:t>
+            </w:r>
+            <w:r>
+              <w:rPr>
+                <w:sz w:val="20"/>
+              </w:rPr>
+              <w:t>°</w:t>
+            </w:r>
+            <w:proofErr w:type="gramEnd"/>
+            <w:r>
+              <w:rPr>
+                <w:sz w:val="20"/>
+              </w:rPr>
+              <w:t>F</w:t>
             </w:r>
           </w:p>
         </w:tc>
@@ -4571,7 +4550,42 @@
               <w:rPr>
                 <w:sz w:val="20"/>
               </w:rPr>
-              <w:t>AUT solutions 1.5” Universal Ultrasonic Calibration Block S/N:5161</w:t>
+              <w:t>{CAL_BLOCK_TYPE}}</w:t>
+            </w:r>
+          </w:p>
+          <w:p>
+            <w:pPr>
+              <w:spacing w:before="40" w:after="40"/>
+              <w:jc w:val="left"/>
+              <w:rPr>
+                <w:sz w:val="20"/>
+              </w:rPr>
+            </w:pPr>
+            <w:r>
+              <w:rPr>
+                <w:sz w:val="20"/>
+              </w:rPr>
+              <w:t>S/</w:t>
+            </w:r>
+            <w:proofErr w:type="gramStart"/>
+            <w:r>
+              <w:rPr>
+                <w:sz w:val="20"/>
+              </w:rPr>
+              <w:t>N:</w:t>
+            </w:r>
+            <w:r>
+              <w:rPr>
+                <w:sz w:val="20"/>
+              </w:rPr>
+              <w:t xml:space="preserve"> {{</w:t>
+            </w:r>
+            <w:proofErr w:type="gramEnd"/>
+            <w:r>
+              <w:rPr>
+                <w:sz w:val="20"/>
+              </w:rPr>
+              <w:t>CAL_BLOCK_SERIAL</w:t>
             </w:r>
           </w:p>
         </w:tc>
@@ -4621,7 +4635,7 @@
               <w:rPr>
                 <w:sz w:val="20"/>
               </w:rPr>
-              <w:t>None</w:t>
+              <w:t>{{SURFACE PREP}}</w:t>
             </w:r>
           </w:p>
         </w:tc>
@@ -4680,7 +4694,7 @@
                 <w:spacing w:val="-3"/>
                 <w:sz w:val="22"/>
               </w:rPr>
-              <w:t>0.100</w:t>
+              <w:t>{{TR_MIN}}</w:t>
             </w:r>
             <w:r>
               <w:rPr>
@@ -4737,33 +4751,11 @@
             </w:pPr>
             <w:r>
               <w:rPr>
-                <w:sz w:val="20"/>
-              </w:rPr>
-              <w:t>1</w:t>
-            </w:r>
-            <w:r>
-              <w:rPr>
-                <w:sz w:val="20"/>
-              </w:rPr>
-              <w:t>.</w:t>
-            </w:r>
-            <w:r>
-              <w:rPr>
-                <w:sz w:val="20"/>
-              </w:rPr>
-              <w:t>5</w:t>
-            </w:r>
-            <w:r>
-              <w:rPr>
-                <w:sz w:val="20"/>
-              </w:rPr>
-              <w:t>0</w:t>
-            </w:r>
-            <w:r>
-              <w:rPr>
-                <w:sz w:val="20"/>
-              </w:rPr>
-              <w:t>0</w:t>
+                <w:color w:val="000000"/>
+                <w:spacing w:val="-3"/>
+                <w:sz w:val="22"/>
+              </w:rPr>
+              <w:t>{{TR_MAX}}</w:t>
             </w:r>
             <w:r>
               <w:rPr>
@@ -4825,13 +4817,7 @@
               <w:rPr>
                 <w:sz w:val="20"/>
               </w:rPr>
-              <w:t xml:space="preserve">100-UT-031 Rev. </w:t>
-            </w:r>
-            <w:r>
-              <w:rPr>
-                <w:sz w:val="20"/>
-              </w:rPr>
-              <w:t>1</w:t>
+              <w:t>{{PROCEDURE}}</w:t>
             </w:r>
           </w:p>
         </w:tc>

</xml_diff>